<commit_message>
vault backup: 2024-11-07 10:47:54
</commit_message>
<xml_diff>
--- a/Centennial/Term 1/GNED - A Wellness Approach/Lucas_Vandermaarel_Week 10 Lab - Social Support.docx
+++ b/Centennial/Term 1/GNED - A Wellness Approach/Lucas_Vandermaarel_Week 10 Lab - Social Support.docx
@@ -684,7 +684,16 @@
           <w:sz w:val="22"/>
           <w:szCs w:val="22"/>
         </w:rPr>
-        <w:t xml:space="preserve"> you</w:t>
+        <w:t xml:space="preserve"> </w:t>
+      </w:r>
+      <w:proofErr w:type="gramStart"/>
+      <w:r>
+        <w:rPr>
+          <w:rFonts w:ascii="Helvetica Light" w:hAnsi="Helvetica Light" w:cs="Arial"/>
+          <w:sz w:val="22"/>
+          <w:szCs w:val="22"/>
+        </w:rPr>
+        <w:t>you</w:t>
       </w:r>
       <w:r>
         <w:rPr>
@@ -692,7 +701,16 @@
           <w:sz w:val="22"/>
           <w:szCs w:val="22"/>
         </w:rPr>
-        <w:t xml:space="preserve">, or could help you with </w:t>
+        <w:t>, or</w:t>
+      </w:r>
+      <w:proofErr w:type="gramEnd"/>
+      <w:r>
+        <w:rPr>
+          <w:rFonts w:ascii="Helvetica Light" w:hAnsi="Helvetica Light" w:cs="Arial"/>
+          <w:sz w:val="22"/>
+          <w:szCs w:val="22"/>
+        </w:rPr>
+        <w:t xml:space="preserve"> could help you with </w:t>
       </w:r>
       <w:r>
         <w:rPr>
@@ -904,7 +922,15 @@
                 <w:sz w:val="22"/>
                 <w:szCs w:val="22"/>
               </w:rPr>
-              <w:t xml:space="preserve">Help with hard decisions is always </w:t>
+              <w:t>When I need an opinion on a hard decision, I go to my father.</w:t>
+            </w:r>
+            <w:r>
+              <w:rPr>
+                <w:rFonts w:ascii="Helvetica Light" w:hAnsi="Helvetica Light" w:cs="Arial"/>
+                <w:sz w:val="22"/>
+                <w:szCs w:val="22"/>
+              </w:rPr>
+              <w:t xml:space="preserve"> </w:t>
             </w:r>
             <w:r>
               <w:rPr>
@@ -1323,6 +1349,7 @@
                 <w:sz w:val="22"/>
                 <w:szCs w:val="22"/>
               </w:rPr>
+              <w:lastRenderedPageBreak/>
               <w:t>Support 1</w:t>
             </w:r>
           </w:p>
@@ -1377,7 +1404,6 @@
                 <w:sz w:val="22"/>
                 <w:szCs w:val="22"/>
               </w:rPr>
-              <w:lastRenderedPageBreak/>
               <w:t>Support 2</w:t>
             </w:r>
           </w:p>

</xml_diff>

<commit_message>
vault backup: 2024-11-07 11:47:55
</commit_message>
<xml_diff>
--- a/Centennial/Term 1/GNED - A Wellness Approach/Lucas_Vandermaarel_Week 10 Lab - Social Support.docx
+++ b/Centennial/Term 1/GNED - A Wellness Approach/Lucas_Vandermaarel_Week 10 Lab - Social Support.docx
@@ -684,16 +684,7 @@
           <w:sz w:val="22"/>
           <w:szCs w:val="22"/>
         </w:rPr>
-        <w:t xml:space="preserve"> </w:t>
-      </w:r>
-      <w:proofErr w:type="gramStart"/>
-      <w:r>
-        <w:rPr>
-          <w:rFonts w:ascii="Helvetica Light" w:hAnsi="Helvetica Light" w:cs="Arial"/>
-          <w:sz w:val="22"/>
-          <w:szCs w:val="22"/>
-        </w:rPr>
-        <w:t>you</w:t>
+        <w:t xml:space="preserve"> you</w:t>
       </w:r>
       <w:r>
         <w:rPr>
@@ -701,16 +692,7 @@
           <w:sz w:val="22"/>
           <w:szCs w:val="22"/>
         </w:rPr>
-        <w:t>, or</w:t>
-      </w:r>
-      <w:proofErr w:type="gramEnd"/>
-      <w:r>
-        <w:rPr>
-          <w:rFonts w:ascii="Helvetica Light" w:hAnsi="Helvetica Light" w:cs="Arial"/>
-          <w:sz w:val="22"/>
-          <w:szCs w:val="22"/>
-        </w:rPr>
-        <w:t xml:space="preserve"> could help you with </w:t>
+        <w:t xml:space="preserve">, or could help you with </w:t>
       </w:r>
       <w:r>
         <w:rPr>
@@ -992,6 +974,102 @@
                 <w:sz w:val="22"/>
                 <w:szCs w:val="22"/>
               </w:rPr>
+              <w:t xml:space="preserve">Mona has been my girlfriend for two years, going on three. While she is a source of stress at times, she is also a source of support. </w:t>
+            </w:r>
+            <w:r>
+              <w:rPr>
+                <w:rFonts w:ascii="Helvetica Light" w:hAnsi="Helvetica Light" w:cs="Arial"/>
+                <w:sz w:val="22"/>
+                <w:szCs w:val="22"/>
+              </w:rPr>
+              <w:t xml:space="preserve">She knows I don’t need too </w:t>
+            </w:r>
+            <w:r>
+              <w:rPr>
+                <w:rFonts w:ascii="Helvetica Light" w:hAnsi="Helvetica Light" w:cs="Arial"/>
+                <w:sz w:val="22"/>
+                <w:szCs w:val="22"/>
+              </w:rPr>
+              <w:t>much</w:t>
+            </w:r>
+            <w:r>
+              <w:rPr>
+                <w:rFonts w:ascii="Helvetica Light" w:hAnsi="Helvetica Light" w:cs="Arial"/>
+                <w:sz w:val="22"/>
+                <w:szCs w:val="22"/>
+              </w:rPr>
+              <w:t xml:space="preserve"> support</w:t>
+            </w:r>
+            <w:r>
+              <w:rPr>
+                <w:rFonts w:ascii="Helvetica Light" w:hAnsi="Helvetica Light" w:cs="Arial"/>
+                <w:sz w:val="22"/>
+                <w:szCs w:val="22"/>
+              </w:rPr>
+              <w:t xml:space="preserve"> but</w:t>
+            </w:r>
+            <w:r>
+              <w:rPr>
+                <w:rFonts w:ascii="Helvetica Light" w:hAnsi="Helvetica Light" w:cs="Arial"/>
+                <w:sz w:val="22"/>
+                <w:szCs w:val="22"/>
+              </w:rPr>
+              <w:t xml:space="preserve"> can pick up on when I </w:t>
+            </w:r>
+            <w:r>
+              <w:rPr>
+                <w:rFonts w:ascii="Helvetica Light" w:hAnsi="Helvetica Light" w:cs="Arial"/>
+                <w:sz w:val="22"/>
+                <w:szCs w:val="22"/>
+              </w:rPr>
+              <w:t>do</w:t>
+            </w:r>
+            <w:r>
+              <w:rPr>
+                <w:rFonts w:ascii="Helvetica Light" w:hAnsi="Helvetica Light" w:cs="Arial"/>
+                <w:sz w:val="22"/>
+                <w:szCs w:val="22"/>
+              </w:rPr>
+              <w:t>. I tend to forget to feed myself or prepare for myself to have food in my house</w:t>
+            </w:r>
+            <w:r>
+              <w:rPr>
+                <w:rFonts w:ascii="Helvetica Light" w:hAnsi="Helvetica Light" w:cs="Arial"/>
+                <w:sz w:val="22"/>
+                <w:szCs w:val="22"/>
+              </w:rPr>
+              <w:t>. So, d</w:t>
+            </w:r>
+            <w:r>
+              <w:rPr>
+                <w:rFonts w:ascii="Helvetica Light" w:hAnsi="Helvetica Light" w:cs="Arial"/>
+                <w:sz w:val="22"/>
+                <w:szCs w:val="22"/>
+              </w:rPr>
+              <w:t>uring my busy schedule</w:t>
+            </w:r>
+            <w:r>
+              <w:rPr>
+                <w:rFonts w:ascii="Helvetica Light" w:hAnsi="Helvetica Light" w:cs="Arial"/>
+                <w:sz w:val="22"/>
+                <w:szCs w:val="22"/>
+              </w:rPr>
+              <w:t>, she tends to help with meals</w:t>
+            </w:r>
+            <w:r>
+              <w:rPr>
+                <w:rFonts w:ascii="Helvetica Light" w:hAnsi="Helvetica Light" w:cs="Arial"/>
+                <w:sz w:val="22"/>
+                <w:szCs w:val="22"/>
+              </w:rPr>
+              <w:t>.</w:t>
+            </w:r>
+            <w:r>
+              <w:rPr>
+                <w:rFonts w:ascii="Helvetica Light" w:hAnsi="Helvetica Light" w:cs="Arial"/>
+                <w:sz w:val="22"/>
+                <w:szCs w:val="22"/>
+              </w:rPr>
               <w:br/>
             </w:r>
           </w:p>
@@ -1148,8 +1226,50 @@
                 <w:sz w:val="22"/>
                 <w:szCs w:val="22"/>
               </w:rPr>
-              <w:br/>
-            </w:r>
+              <w:t xml:space="preserve">My grandmother lives in </w:t>
+            </w:r>
+            <w:r>
+              <w:rPr>
+                <w:rFonts w:ascii="Helvetica Light" w:hAnsi="Helvetica Light" w:cs="Arial"/>
+                <w:sz w:val="22"/>
+                <w:szCs w:val="22"/>
+              </w:rPr>
+              <w:t>Stratford. I can make that drive as it isn’t far off my way to work. However, with a full schedule of work and full-time school</w:t>
+            </w:r>
+            <w:r>
+              <w:rPr>
+                <w:rFonts w:ascii="Helvetica Light" w:hAnsi="Helvetica Light" w:cs="Arial"/>
+                <w:sz w:val="22"/>
+                <w:szCs w:val="22"/>
+              </w:rPr>
+              <w:t>,</w:t>
+            </w:r>
+            <w:r>
+              <w:rPr>
+                <w:rFonts w:ascii="Helvetica Light" w:hAnsi="Helvetica Light" w:cs="Arial"/>
+                <w:sz w:val="22"/>
+                <w:szCs w:val="22"/>
+              </w:rPr>
+              <w:t xml:space="preserve"> I don’t have time to </w:t>
+            </w:r>
+            <w:r>
+              <w:rPr>
+                <w:rFonts w:ascii="Helvetica Light" w:hAnsi="Helvetica Light" w:cs="Arial"/>
+                <w:sz w:val="22"/>
+                <w:szCs w:val="22"/>
+              </w:rPr>
+              <w:t>have a meaningful visit.</w:t>
+            </w:r>
+          </w:p>
+          <w:p>
+            <w:pPr>
+              <w:spacing w:line="276" w:lineRule="auto"/>
+              <w:rPr>
+                <w:rFonts w:ascii="Helvetica Light" w:hAnsi="Helvetica Light" w:cs="Arial"/>
+                <w:sz w:val="22"/>
+                <w:szCs w:val="22"/>
+              </w:rPr>
+            </w:pPr>
           </w:p>
         </w:tc>
       </w:tr>
@@ -1233,6 +1353,7 @@
                 <w:sz w:val="22"/>
                 <w:szCs w:val="22"/>
               </w:rPr>
+              <w:lastRenderedPageBreak/>
               <w:t>Support 3</w:t>
             </w:r>
           </w:p>
@@ -1349,7 +1470,6 @@
                 <w:sz w:val="22"/>
                 <w:szCs w:val="22"/>
               </w:rPr>
-              <w:lastRenderedPageBreak/>
               <w:t>Support 1</w:t>
             </w:r>
           </w:p>

</xml_diff>

<commit_message>
vault backup: 2024-11-07 12:47:56
</commit_message>
<xml_diff>
--- a/Centennial/Term 1/GNED - A Wellness Approach/Lucas_Vandermaarel_Week 10 Lab - Social Support.docx
+++ b/Centennial/Term 1/GNED - A Wellness Approach/Lucas_Vandermaarel_Week 10 Lab - Social Support.docx
@@ -1234,7 +1234,39 @@
                 <w:sz w:val="22"/>
                 <w:szCs w:val="22"/>
               </w:rPr>
-              <w:t>Stratford. I can make that drive as it isn’t far off my way to work. However, with a full schedule of work and full-time school</w:t>
+              <w:t>Stratford. I can make that drive as it isn’t far off my way to work</w:t>
+            </w:r>
+            <w:r>
+              <w:rPr>
+                <w:rFonts w:ascii="Helvetica Light" w:hAnsi="Helvetica Light" w:cs="Arial"/>
+                <w:sz w:val="22"/>
+                <w:szCs w:val="22"/>
+              </w:rPr>
+              <w:t>, but it would increase my commute by around 30 minutes. After I already drive an hour and fifteen minutes one way, to work, it’s hard to justify a visit</w:t>
+            </w:r>
+            <w:r>
+              <w:rPr>
+                <w:rFonts w:ascii="Helvetica Light" w:hAnsi="Helvetica Light" w:cs="Arial"/>
+                <w:sz w:val="22"/>
+                <w:szCs w:val="22"/>
+              </w:rPr>
+              <w:t xml:space="preserve">. </w:t>
+            </w:r>
+            <w:r>
+              <w:rPr>
+                <w:rFonts w:ascii="Helvetica Light" w:hAnsi="Helvetica Light" w:cs="Arial"/>
+                <w:sz w:val="22"/>
+                <w:szCs w:val="22"/>
+              </w:rPr>
+              <w:t xml:space="preserve">Further, </w:t>
+            </w:r>
+            <w:r>
+              <w:rPr>
+                <w:rFonts w:ascii="Helvetica Light" w:hAnsi="Helvetica Light" w:cs="Arial"/>
+                <w:sz w:val="22"/>
+                <w:szCs w:val="22"/>
+              </w:rPr>
+              <w:t>with a full schedule of work and full-time school</w:t>
             </w:r>
             <w:r>
               <w:rPr>
@@ -1250,15 +1282,47 @@
                 <w:sz w:val="22"/>
                 <w:szCs w:val="22"/>
               </w:rPr>
-              <w:t xml:space="preserve"> I don’t have time to </w:t>
-            </w:r>
-            <w:r>
-              <w:rPr>
-                <w:rFonts w:ascii="Helvetica Light" w:hAnsi="Helvetica Light" w:cs="Arial"/>
-                <w:sz w:val="22"/>
-                <w:szCs w:val="22"/>
-              </w:rPr>
-              <w:t>have a meaningful visit.</w:t>
+              <w:t xml:space="preserve"> I </w:t>
+            </w:r>
+            <w:r>
+              <w:rPr>
+                <w:rFonts w:ascii="Helvetica Light" w:hAnsi="Helvetica Light" w:cs="Arial"/>
+                <w:sz w:val="22"/>
+                <w:szCs w:val="22"/>
+              </w:rPr>
+              <w:t xml:space="preserve">often </w:t>
+            </w:r>
+            <w:r>
+              <w:rPr>
+                <w:rFonts w:ascii="Helvetica Light" w:hAnsi="Helvetica Light" w:cs="Arial"/>
+                <w:sz w:val="22"/>
+                <w:szCs w:val="22"/>
+              </w:rPr>
+              <w:t xml:space="preserve">don’t have time to </w:t>
+            </w:r>
+            <w:r>
+              <w:rPr>
+                <w:rFonts w:ascii="Helvetica Light" w:hAnsi="Helvetica Light" w:cs="Arial"/>
+                <w:sz w:val="22"/>
+                <w:szCs w:val="22"/>
+              </w:rPr>
+              <w:t>have meaningful visit</w:t>
+            </w:r>
+            <w:r>
+              <w:rPr>
+                <w:rFonts w:ascii="Helvetica Light" w:hAnsi="Helvetica Light" w:cs="Arial"/>
+                <w:sz w:val="22"/>
+                <w:szCs w:val="22"/>
+              </w:rPr>
+              <w:t>s</w:t>
+            </w:r>
+            <w:r>
+              <w:rPr>
+                <w:rFonts w:ascii="Helvetica Light" w:hAnsi="Helvetica Light" w:cs="Arial"/>
+                <w:sz w:val="22"/>
+                <w:szCs w:val="22"/>
+              </w:rPr>
+              <w:t>.</w:t>
             </w:r>
           </w:p>
           <w:p>
@@ -1299,6 +1363,7 @@
                 <w:sz w:val="22"/>
                 <w:szCs w:val="22"/>
               </w:rPr>
+              <w:lastRenderedPageBreak/>
               <w:t>Support 2</w:t>
             </w:r>
           </w:p>
@@ -1316,6 +1381,22 @@
                 <w:szCs w:val="22"/>
               </w:rPr>
             </w:pPr>
+            <w:r>
+              <w:rPr>
+                <w:rFonts w:ascii="Helvetica Light" w:hAnsi="Helvetica Light" w:cs="Arial"/>
+                <w:sz w:val="22"/>
+                <w:szCs w:val="22"/>
+              </w:rPr>
+              <w:t>Again, with my father, time is quite a big constraint. Even though I live with him, I tend to be at work, on the road, or in Toronto to see my girlfriend.</w:t>
+            </w:r>
+            <w:r>
+              <w:rPr>
+                <w:rFonts w:ascii="Helvetica Light" w:hAnsi="Helvetica Light" w:cs="Arial"/>
+                <w:sz w:val="22"/>
+                <w:szCs w:val="22"/>
+              </w:rPr>
+              <w:t xml:space="preserve"> </w:t>
+            </w:r>
             <w:r>
               <w:rPr>
                 <w:rFonts w:ascii="Helvetica Light" w:hAnsi="Helvetica Light" w:cs="Arial"/>
@@ -1353,7 +1434,6 @@
                 <w:sz w:val="22"/>
                 <w:szCs w:val="22"/>
               </w:rPr>
-              <w:lastRenderedPageBreak/>
               <w:t>Support 3</w:t>
             </w:r>
           </w:p>
@@ -1371,6 +1451,14 @@
                 <w:szCs w:val="22"/>
               </w:rPr>
             </w:pPr>
+            <w:r>
+              <w:rPr>
+                <w:rFonts w:ascii="Helvetica Light" w:hAnsi="Helvetica Light" w:cs="Arial"/>
+                <w:sz w:val="22"/>
+                <w:szCs w:val="22"/>
+              </w:rPr>
+              <w:t>For Mona, she lives in Toronto. This is a 2+ hour trip depending on traffic. I work full time, so it’s not too bad on my wallet, however, it costs quite a bit to park downtown and use a large amount of gas each week.</w:t>
+            </w:r>
             <w:r>
               <w:rPr>
                 <w:rFonts w:ascii="Helvetica Light" w:hAnsi="Helvetica Light" w:cs="Arial"/>

</xml_diff>

<commit_message>
vault backup: 2024-11-07 13:48:43
</commit_message>
<xml_diff>
--- a/Centennial/Term 1/GNED - A Wellness Approach/Lucas_Vandermaarel_Week 10 Lab - Social Support.docx
+++ b/Centennial/Term 1/GNED - A Wellness Approach/Lucas_Vandermaarel_Week 10 Lab - Social Support.docx
@@ -1465,6 +1465,38 @@
                 <w:sz w:val="22"/>
                 <w:szCs w:val="22"/>
               </w:rPr>
+              <w:t xml:space="preserve"> Also, with the nature of her being in Toronto and me living close to London, its hard for her to support me as food is a physical thing</w:t>
+            </w:r>
+            <w:r>
+              <w:rPr>
+                <w:rFonts w:ascii="Helvetica Light" w:hAnsi="Helvetica Light" w:cs="Arial"/>
+                <w:sz w:val="22"/>
+                <w:szCs w:val="22"/>
+              </w:rPr>
+              <w:t xml:space="preserve">. </w:t>
+            </w:r>
+            <w:r>
+              <w:rPr>
+                <w:rFonts w:ascii="Helvetica Light" w:hAnsi="Helvetica Light" w:cs="Arial"/>
+                <w:sz w:val="22"/>
+                <w:szCs w:val="22"/>
+              </w:rPr>
+              <w:t xml:space="preserve">Realistically, I should be able to feed myself consistently anyways. </w:t>
+            </w:r>
+            <w:r>
+              <w:rPr>
+                <w:rFonts w:ascii="Helvetica Light" w:hAnsi="Helvetica Light" w:cs="Arial"/>
+                <w:sz w:val="22"/>
+                <w:szCs w:val="22"/>
+              </w:rPr>
+              <w:t>She makes better food though.</w:t>
+            </w:r>
+            <w:r>
+              <w:rPr>
+                <w:rFonts w:ascii="Helvetica Light" w:hAnsi="Helvetica Light" w:cs="Arial"/>
+                <w:sz w:val="22"/>
+                <w:szCs w:val="22"/>
+              </w:rPr>
               <w:br/>
             </w:r>
           </w:p>
@@ -1575,6 +1607,30 @@
                 <w:szCs w:val="22"/>
               </w:rPr>
             </w:pPr>
+            <w:r>
+              <w:rPr>
+                <w:rFonts w:ascii="Helvetica Light" w:hAnsi="Helvetica Light" w:cs="Arial"/>
+                <w:sz w:val="22"/>
+                <w:szCs w:val="22"/>
+              </w:rPr>
+              <w:t>Technically, my grandmother lives closer to work than I do, so I could stay overnight</w:t>
+            </w:r>
+            <w:r>
+              <w:rPr>
+                <w:rFonts w:ascii="Helvetica Light" w:hAnsi="Helvetica Light" w:cs="Arial"/>
+                <w:sz w:val="22"/>
+                <w:szCs w:val="22"/>
+              </w:rPr>
+              <w:t xml:space="preserve"> and </w:t>
+            </w:r>
+            <w:r>
+              <w:rPr>
+                <w:rFonts w:ascii="Helvetica Light" w:hAnsi="Helvetica Light" w:cs="Arial"/>
+                <w:sz w:val="22"/>
+                <w:szCs w:val="22"/>
+              </w:rPr>
+              <w:t>lessen my time constraint by simply being there.</w:t>
+            </w:r>
             <w:r>
               <w:rPr>
                 <w:rFonts w:ascii="Helvetica Light" w:hAnsi="Helvetica Light" w:cs="Arial"/>

</xml_diff>

<commit_message>
vault backup: 2024-11-07 14:48:43
</commit_message>
<xml_diff>
--- a/Centennial/Term 1/GNED - A Wellness Approach/Lucas_Vandermaarel_Week 10 Lab - Social Support.docx
+++ b/Centennial/Term 1/GNED - A Wellness Approach/Lucas_Vandermaarel_Week 10 Lab - Social Support.docx
@@ -1637,6 +1637,14 @@
                 <w:sz w:val="22"/>
                 <w:szCs w:val="22"/>
               </w:rPr>
+              <w:t xml:space="preserve"> My steps would be to communicate with my grandmother to schedule a time I can stayover and then drive there after work one day.</w:t>
+            </w:r>
+            <w:r>
+              <w:rPr>
+                <w:rFonts w:ascii="Helvetica Light" w:hAnsi="Helvetica Light" w:cs="Arial"/>
+                <w:sz w:val="22"/>
+                <w:szCs w:val="22"/>
+              </w:rPr>
               <w:br/>
             </w:r>
           </w:p>
@@ -1691,7 +1699,135 @@
                 <w:sz w:val="22"/>
                 <w:szCs w:val="22"/>
               </w:rPr>
-              <w:br/>
+              <w:t xml:space="preserve">I am </w:t>
+            </w:r>
+            <w:r>
+              <w:rPr>
+                <w:rFonts w:ascii="Helvetica Light" w:hAnsi="Helvetica Light" w:cs="Arial"/>
+                <w:sz w:val="22"/>
+                <w:szCs w:val="22"/>
+              </w:rPr>
+              <w:t>waiting for a response to</w:t>
+            </w:r>
+            <w:r>
+              <w:rPr>
+                <w:rFonts w:ascii="Helvetica Light" w:hAnsi="Helvetica Light" w:cs="Arial"/>
+                <w:sz w:val="22"/>
+                <w:szCs w:val="22"/>
+              </w:rPr>
+              <w:t xml:space="preserve"> solidify my study pla</w:t>
+            </w:r>
+            <w:r>
+              <w:rPr>
+                <w:rFonts w:ascii="Helvetica Light" w:hAnsi="Helvetica Light" w:cs="Arial"/>
+                <w:sz w:val="22"/>
+                <w:szCs w:val="22"/>
+              </w:rPr>
+              <w:t>y which would spread out my entire school year’s courses. Once solidified, I will only have to do a maximum of 4 courses each term, including the summer term. I would have a</w:t>
+            </w:r>
+            <w:r>
+              <w:rPr>
+                <w:rFonts w:ascii="Helvetica Light" w:hAnsi="Helvetica Light" w:cs="Arial"/>
+                <w:sz w:val="22"/>
+                <w:szCs w:val="22"/>
+              </w:rPr>
+              <w:t>round a</w:t>
+            </w:r>
+            <w:r>
+              <w:rPr>
+                <w:rFonts w:ascii="Helvetica Light" w:hAnsi="Helvetica Light" w:cs="Arial"/>
+                <w:sz w:val="22"/>
+                <w:szCs w:val="22"/>
+              </w:rPr>
+              <w:t xml:space="preserve"> third of my total time </w:t>
+            </w:r>
+            <w:r>
+              <w:rPr>
+                <w:rFonts w:ascii="Helvetica Light" w:hAnsi="Helvetica Light" w:cs="Arial"/>
+                <w:sz w:val="22"/>
+                <w:szCs w:val="22"/>
+              </w:rPr>
+              <w:t xml:space="preserve">spent on school </w:t>
+            </w:r>
+            <w:r>
+              <w:rPr>
+                <w:rFonts w:ascii="Helvetica Light" w:hAnsi="Helvetica Light" w:cs="Arial"/>
+                <w:sz w:val="22"/>
+                <w:szCs w:val="22"/>
+              </w:rPr>
+              <w:t xml:space="preserve">removed </w:t>
+            </w:r>
+            <w:r>
+              <w:rPr>
+                <w:rFonts w:ascii="Helvetica Light" w:hAnsi="Helvetica Light" w:cs="Arial"/>
+                <w:sz w:val="22"/>
+                <w:szCs w:val="22"/>
+              </w:rPr>
+              <w:t xml:space="preserve">which would allow me to </w:t>
+            </w:r>
+            <w:r>
+              <w:rPr>
+                <w:rFonts w:ascii="Helvetica Light" w:hAnsi="Helvetica Light" w:cs="Arial"/>
+                <w:sz w:val="22"/>
+                <w:szCs w:val="22"/>
+              </w:rPr>
+              <w:t>connect with my father more.</w:t>
+            </w:r>
+            <w:r>
+              <w:rPr>
+                <w:rFonts w:ascii="Helvetica Light" w:hAnsi="Helvetica Light" w:cs="Arial"/>
+                <w:sz w:val="22"/>
+                <w:szCs w:val="22"/>
+              </w:rPr>
+              <w:t xml:space="preserve"> The steps I have to take is to wait for my success advisor to get back to </w:t>
+            </w:r>
+            <w:r>
+              <w:rPr>
+                <w:rFonts w:ascii="Helvetica Light" w:hAnsi="Helvetica Light" w:cs="Arial"/>
+                <w:sz w:val="22"/>
+                <w:szCs w:val="22"/>
+              </w:rPr>
+              <w:t>me and</w:t>
+            </w:r>
+            <w:r>
+              <w:rPr>
+                <w:rFonts w:ascii="Helvetica Light" w:hAnsi="Helvetica Light" w:cs="Arial"/>
+                <w:sz w:val="22"/>
+                <w:szCs w:val="22"/>
+              </w:rPr>
+              <w:t xml:space="preserve"> schedule my courses each term </w:t>
+            </w:r>
+            <w:r>
+              <w:rPr>
+                <w:rFonts w:ascii="Helvetica Light" w:hAnsi="Helvetica Light" w:cs="Arial"/>
+                <w:sz w:val="22"/>
+                <w:szCs w:val="22"/>
+              </w:rPr>
+              <w:t>to</w:t>
+            </w:r>
+            <w:r>
+              <w:rPr>
+                <w:rFonts w:ascii="Helvetica Light" w:hAnsi="Helvetica Light" w:cs="Arial"/>
+                <w:sz w:val="22"/>
+                <w:szCs w:val="22"/>
+              </w:rPr>
+              <w:t xml:space="preserve"> align with</w:t>
+            </w:r>
+            <w:r>
+              <w:rPr>
+                <w:rFonts w:ascii="Helvetica Light" w:hAnsi="Helvetica Light" w:cs="Arial"/>
+                <w:sz w:val="22"/>
+                <w:szCs w:val="22"/>
+              </w:rPr>
+              <w:t xml:space="preserve"> some of my</w:t>
+            </w:r>
+            <w:r>
+              <w:rPr>
+                <w:rFonts w:ascii="Helvetica Light" w:hAnsi="Helvetica Light" w:cs="Arial"/>
+                <w:sz w:val="22"/>
+                <w:szCs w:val="22"/>
+              </w:rPr>
+              <w:t xml:space="preserve"> father’s available times.</w:t>
             </w:r>
           </w:p>
         </w:tc>

</xml_diff>

<commit_message>
vault backup: 2024-11-07 15:49:43
</commit_message>
<xml_diff>
--- a/Centennial/Term 1/GNED - A Wellness Approach/Lucas_Vandermaarel_Week 10 Lab - Social Support.docx
+++ b/Centennial/Term 1/GNED - A Wellness Approach/Lucas_Vandermaarel_Week 10 Lab - Social Support.docx
@@ -1881,7 +1881,23 @@
                 <w:sz w:val="22"/>
                 <w:szCs w:val="22"/>
               </w:rPr>
-              <w:br/>
+              <w:t xml:space="preserve">There is not much to do to make the situation better as I go down to Toronto every day that I don’t have to go into the office for work. I spend the maximum amount of time I can each week down with her. A step I could take is conversing about meal prep ideas for multiple weeks in a row, so </w:t>
+            </w:r>
+            <w:r>
+              <w:rPr>
+                <w:rFonts w:ascii="Helvetica Light" w:hAnsi="Helvetica Light" w:cs="Arial"/>
+                <w:sz w:val="22"/>
+                <w:szCs w:val="22"/>
+              </w:rPr>
+              <w:t xml:space="preserve">the process </w:t>
+            </w:r>
+            <w:r>
+              <w:rPr>
+                <w:rFonts w:ascii="Helvetica Light" w:hAnsi="Helvetica Light" w:cs="Arial"/>
+                <w:sz w:val="22"/>
+                <w:szCs w:val="22"/>
+              </w:rPr>
+              <w:t xml:space="preserve">is as easy as possible. </w:t>
             </w:r>
           </w:p>
         </w:tc>

</xml_diff>